<commit_message>
Final Changes to Presentation Notes
</commit_message>
<xml_diff>
--- a/Submissions/Dragons Den Pitch/Dragons Den Pitch Notes.docx
+++ b/Submissions/Dragons Den Pitch/Dragons Den Pitch Notes.docx
@@ -843,7 +843,55 @@
           <w:rFonts w:cstheme="minorHAnsi"/>
           <w:sz w:val="24"/>
         </w:rPr>
-        <w:t>. As there is no current renowned alternative.</w:t>
+        <w:t xml:space="preserve"> </w:t>
+      </w:r>
+    </w:p>
+    <w:p>
+      <w:pPr>
+        <w:pStyle w:val="ListParagraph"/>
+        <w:numPr>
+          <w:ilvl w:val="0"/>
+          <w:numId w:val="3"/>
+        </w:numPr>
+        <w:rPr>
+          <w:rFonts w:cstheme="minorHAnsi"/>
+          <w:sz w:val="24"/>
+        </w:rPr>
+      </w:pPr>
+      <w:r>
+        <w:rPr>
+          <w:rFonts w:cstheme="minorHAnsi"/>
+          <w:sz w:val="24"/>
+        </w:rPr>
+        <w:t>As</w:t>
+      </w:r>
+      <w:r>
+        <w:rPr>
+          <w:rFonts w:cstheme="minorHAnsi"/>
+          <w:sz w:val="24"/>
+        </w:rPr>
+        <w:t xml:space="preserve"> it stands there is no current</w:t>
+      </w:r>
+      <w:r>
+        <w:rPr>
+          <w:rFonts w:cstheme="minorHAnsi"/>
+          <w:sz w:val="24"/>
+        </w:rPr>
+        <w:t xml:space="preserve"> </w:t>
+      </w:r>
+      <w:r>
+        <w:rPr>
+          <w:rFonts w:cstheme="minorHAnsi"/>
+          <w:sz w:val="24"/>
+        </w:rPr>
+        <w:t>renowned alternative</w:t>
+      </w:r>
+      <w:r>
+        <w:rPr>
+          <w:rFonts w:cstheme="minorHAnsi"/>
+          <w:sz w:val="24"/>
+        </w:rPr>
+        <w:t xml:space="preserve"> for this, hence why I believe this will be the first of its kind</w:t>
       </w:r>
     </w:p>
     <w:p>

</xml_diff>

<commit_message>
Continued Work on DragonsDen Pitch
Implemented colour schemes
- - - - -
Implemented text and structure for the text
- - - - -
Implemented a Dark/Light mode image, but still need to implement 3 other images
</commit_message>
<xml_diff>
--- a/Submissions/Dragons Den Pitch/Dragons Den Pitch Notes.docx
+++ b/Submissions/Dragons Den Pitch/Dragons Den Pitch Notes.docx
@@ -90,7 +90,30 @@
           <w:rFonts w:cstheme="minorHAnsi"/>
           <w:sz w:val="24"/>
         </w:rPr>
-        <w:t xml:space="preserve">my newest app called </w:t>
+        <w:t>my newest app call</w:t>
+      </w:r>
+      <w:r>
+        <w:rPr>
+          <w:rFonts w:cstheme="minorHAnsi"/>
+          <w:sz w:val="24"/>
+        </w:rPr>
+        <w:t xml:space="preserve"> </w:t>
+      </w:r>
+      <w:proofErr w:type="spellStart"/>
+      <w:r>
+        <w:rPr>
+          <w:rFonts w:cstheme="minorHAnsi"/>
+          <w:sz w:val="24"/>
+        </w:rPr>
+        <w:t>ed</w:t>
+      </w:r>
+      <w:proofErr w:type="spellEnd"/>
+      <w:r>
+        <w:rPr>
+          <w:rFonts w:cstheme="minorHAnsi"/>
+          <w:sz w:val="24"/>
+        </w:rPr>
+        <w:t xml:space="preserve"> </w:t>
       </w:r>
       <w:r>
         <w:rPr>
@@ -479,6 +502,26 @@
     </w:p>
     <w:p>
       <w:pPr>
+        <w:pStyle w:val="ListParagraph"/>
+        <w:numPr>
+          <w:ilvl w:val="0"/>
+          <w:numId w:val="2"/>
+        </w:numPr>
+        <w:rPr>
+          <w:rFonts w:cstheme="minorHAnsi"/>
+          <w:sz w:val="24"/>
+        </w:rPr>
+      </w:pPr>
+      <w:r>
+        <w:rPr>
+          <w:rFonts w:cstheme="minorHAnsi"/>
+          <w:sz w:val="24"/>
+        </w:rPr>
+        <w:t>And to make sure you don't lose anything, all of the data you save in the app and on your profile will be backed up to the cloud. Just for that extra sense of security</w:t>
+      </w:r>
+    </w:p>
+    <w:p>
+      <w:pPr>
         <w:rPr>
           <w:rFonts w:cstheme="minorHAnsi"/>
           <w:sz w:val="24"/>
@@ -729,6 +772,64 @@
     </w:p>
     <w:p>
       <w:pPr>
+        <w:rPr>
+          <w:rFonts w:cstheme="minorHAnsi"/>
+          <w:sz w:val="24"/>
+          <w:u w:val="single"/>
+        </w:rPr>
+      </w:pPr>
+      <w:r>
+        <w:rPr>
+          <w:rFonts w:cstheme="minorHAnsi"/>
+          <w:sz w:val="24"/>
+          <w:u w:val="single"/>
+        </w:rPr>
+        <w:lastRenderedPageBreak/>
+        <w:t>4.</w:t>
+      </w:r>
+      <w:r>
+        <w:rPr>
+          <w:rFonts w:cstheme="minorHAnsi"/>
+          <w:sz w:val="24"/>
+          <w:u w:val="single"/>
+        </w:rPr>
+        <w:t xml:space="preserve"> </w:t>
+      </w:r>
+      <w:r>
+        <w:rPr>
+          <w:rFonts w:cstheme="minorHAnsi"/>
+          <w:sz w:val="24"/>
+          <w:u w:val="single"/>
+        </w:rPr>
+        <w:t xml:space="preserve">Why </w:t>
+      </w:r>
+      <w:r>
+        <w:rPr>
+          <w:rFonts w:cstheme="minorHAnsi"/>
+          <w:sz w:val="24"/>
+          <w:u w:val="single"/>
+        </w:rPr>
+        <w:t xml:space="preserve">you should </w:t>
+      </w:r>
+      <w:r>
+        <w:rPr>
+          <w:rFonts w:cstheme="minorHAnsi"/>
+          <w:sz w:val="24"/>
+          <w:u w:val="single"/>
+        </w:rPr>
+        <w:t>choose Memori</w:t>
+      </w:r>
+      <w:r>
+        <w:rPr>
+          <w:rFonts w:cstheme="minorHAnsi"/>
+          <w:sz w:val="24"/>
+          <w:u w:val="single"/>
+        </w:rPr>
+        <w:t>?</w:t>
+      </w:r>
+    </w:p>
+    <w:p>
+      <w:pPr>
         <w:pStyle w:val="ListParagraph"/>
         <w:numPr>
           <w:ilvl w:val="0"/>
@@ -744,79 +845,14 @@
           <w:rFonts w:cstheme="minorHAnsi"/>
           <w:sz w:val="24"/>
         </w:rPr>
-        <w:t xml:space="preserve">And to make sure you don't lose anything, all of the data you save in the app </w:t>
-      </w:r>
-      <w:r>
-        <w:rPr>
-          <w:rFonts w:cstheme="minorHAnsi"/>
-          <w:sz w:val="24"/>
-        </w:rPr>
-        <w:t xml:space="preserve">and on your profile </w:t>
-      </w:r>
-      <w:r>
-        <w:rPr>
-          <w:rFonts w:cstheme="minorHAnsi"/>
-          <w:sz w:val="24"/>
-        </w:rPr>
-        <w:t>will be backed up to the cloud. Just for that extra sense of security</w:t>
-      </w:r>
-    </w:p>
-    <w:p>
-      <w:pPr>
-        <w:rPr>
-          <w:rFonts w:cstheme="minorHAnsi"/>
-          <w:sz w:val="24"/>
-          <w:u w:val="single"/>
-        </w:rPr>
-      </w:pPr>
-      <w:r>
-        <w:rPr>
-          <w:rFonts w:cstheme="minorHAnsi"/>
-          <w:sz w:val="24"/>
-          <w:u w:val="single"/>
-        </w:rPr>
-        <w:lastRenderedPageBreak/>
-        <w:t>4.</w:t>
-      </w:r>
-      <w:r>
-        <w:rPr>
-          <w:rFonts w:cstheme="minorHAnsi"/>
-          <w:sz w:val="24"/>
-          <w:u w:val="single"/>
+        <w:t>With Memori, I intend to make the next ground-breaking app that everyone will talk about when travelling</w:t>
+      </w:r>
+      <w:r>
+        <w:rPr>
+          <w:rFonts w:cstheme="minorHAnsi"/>
+          <w:sz w:val="24"/>
         </w:rPr>
         <w:t xml:space="preserve"> </w:t>
-      </w:r>
-      <w:r>
-        <w:rPr>
-          <w:rFonts w:cstheme="minorHAnsi"/>
-          <w:sz w:val="24"/>
-          <w:u w:val="single"/>
-        </w:rPr>
-        <w:t xml:space="preserve">Why </w:t>
-      </w:r>
-      <w:r>
-        <w:rPr>
-          <w:rFonts w:cstheme="minorHAnsi"/>
-          <w:sz w:val="24"/>
-          <w:u w:val="single"/>
-        </w:rPr>
-        <w:t xml:space="preserve">you should </w:t>
-      </w:r>
-      <w:r>
-        <w:rPr>
-          <w:rFonts w:cstheme="minorHAnsi"/>
-          <w:sz w:val="24"/>
-          <w:u w:val="single"/>
-        </w:rPr>
-        <w:t>choose Memori</w:t>
-      </w:r>
-      <w:r>
-        <w:rPr>
-          <w:rFonts w:cstheme="minorHAnsi"/>
-          <w:sz w:val="24"/>
-          <w:u w:val="single"/>
-        </w:rPr>
-        <w:t>?</w:t>
       </w:r>
     </w:p>
     <w:p>
@@ -836,7 +872,14 @@
           <w:rFonts w:cstheme="minorHAnsi"/>
           <w:sz w:val="24"/>
         </w:rPr>
-        <w:t>With Memori, I intend to make the next ground-breaking app that everyone will talk about when travelling</w:t>
+        <w:t>As</w:t>
+      </w:r>
+      <w:r>
+        <w:rPr>
+          <w:rFonts w:cstheme="minorHAnsi"/>
+          <w:sz w:val="24"/>
+        </w:rPr>
+        <w:t xml:space="preserve"> it stands there is no current</w:t>
       </w:r>
       <w:r>
         <w:rPr>
@@ -844,6 +887,34 @@
           <w:sz w:val="24"/>
         </w:rPr>
         <w:t xml:space="preserve"> </w:t>
+      </w:r>
+      <w:r>
+        <w:rPr>
+          <w:rFonts w:cstheme="minorHAnsi"/>
+          <w:sz w:val="24"/>
+        </w:rPr>
+        <w:t>renowned alternative</w:t>
+      </w:r>
+      <w:r>
+        <w:rPr>
+          <w:rFonts w:cstheme="minorHAnsi"/>
+          <w:sz w:val="24"/>
+        </w:rPr>
+        <w:t xml:space="preserve"> for this</w:t>
+      </w:r>
+      <w:r>
+        <w:rPr>
+          <w:rFonts w:cstheme="minorHAnsi"/>
+          <w:sz w:val="24"/>
+        </w:rPr>
+        <w:t xml:space="preserve"> type of service</w:t>
+      </w:r>
+      <w:r>
+        <w:rPr>
+          <w:rFonts w:cstheme="minorHAnsi"/>
+          <w:sz w:val="24"/>
+        </w:rPr>
+        <w:t>, hence why I believe this will be the first of its kind</w:t>
       </w:r>
     </w:p>
     <w:p>
@@ -863,54 +934,6 @@
           <w:rFonts w:cstheme="minorHAnsi"/>
           <w:sz w:val="24"/>
         </w:rPr>
-        <w:t>As</w:t>
-      </w:r>
-      <w:r>
-        <w:rPr>
-          <w:rFonts w:cstheme="minorHAnsi"/>
-          <w:sz w:val="24"/>
-        </w:rPr>
-        <w:t xml:space="preserve"> it stands there is no current</w:t>
-      </w:r>
-      <w:r>
-        <w:rPr>
-          <w:rFonts w:cstheme="minorHAnsi"/>
-          <w:sz w:val="24"/>
-        </w:rPr>
-        <w:t xml:space="preserve"> </w:t>
-      </w:r>
-      <w:r>
-        <w:rPr>
-          <w:rFonts w:cstheme="minorHAnsi"/>
-          <w:sz w:val="24"/>
-        </w:rPr>
-        <w:t>renowned alternative</w:t>
-      </w:r>
-      <w:r>
-        <w:rPr>
-          <w:rFonts w:cstheme="minorHAnsi"/>
-          <w:sz w:val="24"/>
-        </w:rPr>
-        <w:t xml:space="preserve"> for this, hence why I believe this will be the first of its kind</w:t>
-      </w:r>
-    </w:p>
-    <w:p>
-      <w:pPr>
-        <w:pStyle w:val="ListParagraph"/>
-        <w:numPr>
-          <w:ilvl w:val="0"/>
-          <w:numId w:val="3"/>
-        </w:numPr>
-        <w:rPr>
-          <w:rFonts w:cstheme="minorHAnsi"/>
-          <w:sz w:val="24"/>
-        </w:rPr>
-      </w:pPr>
-      <w:r>
-        <w:rPr>
-          <w:rFonts w:cstheme="minorHAnsi"/>
-          <w:sz w:val="24"/>
-        </w:rPr>
         <w:t>Th</w:t>
       </w:r>
       <w:r>
@@ -925,7 +948,21 @@
           <w:rFonts w:cstheme="minorHAnsi"/>
           <w:sz w:val="24"/>
         </w:rPr>
-        <w:t>and I hope that you will consider it for your investment. Thank You!</w:t>
+        <w:t xml:space="preserve">and I hope that you will consider it </w:t>
+      </w:r>
+      <w:r>
+        <w:rPr>
+          <w:rFonts w:cstheme="minorHAnsi"/>
+          <w:sz w:val="24"/>
+        </w:rPr>
+        <w:t>for your next holiday</w:t>
+      </w:r>
+      <w:r>
+        <w:rPr>
+          <w:rFonts w:cstheme="minorHAnsi"/>
+          <w:sz w:val="24"/>
+        </w:rPr>
+        <w:t>. Thank You!</w:t>
       </w:r>
     </w:p>
     <w:p>

</xml_diff>